<commit_message>
feat: Upated PROG1085 Module 6 A6-1
</commit_message>
<xml_diff>
--- a/Courses/PROG1085 - Structured Project IV/Modules/Module 6 - Asychronous Programming with async and await/Assignments/A6-1.docx
+++ b/Courses/PROG1085 - Structured Project IV/Modules/Module 6 - Asychronous Programming with async and await/Assignments/A6-1.docx
@@ -18,368 +18,38 @@
           <w:sz w:val="28"/>
           <w:szCs w:val="28"/>
         </w:rPr>
-        <w:t>A6-1: Unit testing</w:t>
+        <w:t xml:space="preserve">A6-1: </w:t>
       </w:r>
     </w:p>
     <w:p>
       <w:pPr>
         <w:rPr>
-          <w:b/>
-          <w:bCs/>
-          <w:sz w:val="28"/>
-          <w:szCs w:val="28"/>
+          <w:sz w:val="24"/>
+          <w:szCs w:val="24"/>
         </w:rPr>
       </w:pPr>
       <w:r>
         <w:rPr>
-          <w:b/>
-          <w:bCs/>
-          <w:sz w:val="28"/>
-          <w:szCs w:val="28"/>
+          <w:sz w:val="24"/>
+          <w:szCs w:val="24"/>
         </w:rPr>
-        <w:t>Calculator class:</w:t>
+        <w:t xml:space="preserve">Modify the example of Fig. 23.3 of your C# book (pg. 953) to process the results of the tasks.  Use an array or list on the Task produced from the </w:t>
       </w:r>
-    </w:p>
-    <w:p>
-      <w:pPr>
-        <w:rPr>
-          <w:b/>
-          <w:bCs/>
-          <w:sz w:val="28"/>
-          <w:szCs w:val="28"/>
-        </w:rPr>
-      </w:pPr>
+      <w:proofErr w:type="spellStart"/>
       <w:r>
         <w:rPr>
-          <w:noProof/>
+          <w:sz w:val="24"/>
+          <w:szCs w:val="24"/>
         </w:rPr>
-        <w:drawing>
-          <wp:inline distT="0" distB="0" distL="0" distR="0" wp14:anchorId="132C6C08" wp14:editId="69E54AEC">
-            <wp:extent cx="5943600" cy="6642100"/>
-            <wp:effectExtent l="0" t="0" r="0" b="6350"/>
-            <wp:docPr id="1" name="Picture 1" descr="Text&#10;&#10;Description automatically generated"/>
-            <wp:cNvGraphicFramePr>
-              <a:graphicFrameLocks xmlns:a="http://schemas.openxmlformats.org/drawingml/2006/main" noChangeAspect="1"/>
-            </wp:cNvGraphicFramePr>
-            <a:graphic xmlns:a="http://schemas.openxmlformats.org/drawingml/2006/main">
-              <a:graphicData uri="http://schemas.openxmlformats.org/drawingml/2006/picture">
-                <pic:pic xmlns:pic="http://schemas.openxmlformats.org/drawingml/2006/picture">
-                  <pic:nvPicPr>
-                    <pic:cNvPr id="1" name="Picture 1" descr="Text&#10;&#10;Description automatically generated"/>
-                    <pic:cNvPicPr/>
-                  </pic:nvPicPr>
-                  <pic:blipFill>
-                    <a:blip r:embed="rId4"/>
-                    <a:stretch>
-                      <a:fillRect/>
-                    </a:stretch>
-                  </pic:blipFill>
-                  <pic:spPr>
-                    <a:xfrm>
-                      <a:off x="0" y="0"/>
-                      <a:ext cx="5943600" cy="6642100"/>
-                    </a:xfrm>
-                    <a:prstGeom prst="rect">
-                      <a:avLst/>
-                    </a:prstGeom>
-                  </pic:spPr>
-                </pic:pic>
-              </a:graphicData>
-            </a:graphic>
-          </wp:inline>
-        </w:drawing>
+        <w:t>Task.WhenAll</w:t>
       </w:r>
-    </w:p>
-    <w:p>
-      <w:pPr>
-        <w:rPr>
-          <w:b/>
-          <w:bCs/>
-          <w:sz w:val="28"/>
-          <w:szCs w:val="28"/>
-        </w:rPr>
-      </w:pPr>
+      <w:proofErr w:type="spellEnd"/>
       <w:r>
         <w:rPr>
-          <w:noProof/>
+          <w:sz w:val="24"/>
+          <w:szCs w:val="24"/>
         </w:rPr>
-        <w:lastRenderedPageBreak/>
-        <w:drawing>
-          <wp:inline distT="0" distB="0" distL="0" distR="0" wp14:anchorId="5CEA8630" wp14:editId="3C0B5AF7">
-            <wp:extent cx="5943600" cy="5619750"/>
-            <wp:effectExtent l="0" t="0" r="0" b="0"/>
-            <wp:docPr id="2" name="Picture 2" descr="Text&#10;&#10;Description automatically generated"/>
-            <wp:cNvGraphicFramePr>
-              <a:graphicFrameLocks xmlns:a="http://schemas.openxmlformats.org/drawingml/2006/main" noChangeAspect="1"/>
-            </wp:cNvGraphicFramePr>
-            <a:graphic xmlns:a="http://schemas.openxmlformats.org/drawingml/2006/main">
-              <a:graphicData uri="http://schemas.openxmlformats.org/drawingml/2006/picture">
-                <pic:pic xmlns:pic="http://schemas.openxmlformats.org/drawingml/2006/picture">
-                  <pic:nvPicPr>
-                    <pic:cNvPr id="2" name="Picture 2" descr="Text&#10;&#10;Description automatically generated"/>
-                    <pic:cNvPicPr/>
-                  </pic:nvPicPr>
-                  <pic:blipFill>
-                    <a:blip r:embed="rId5"/>
-                    <a:stretch>
-                      <a:fillRect/>
-                    </a:stretch>
-                  </pic:blipFill>
-                  <pic:spPr>
-                    <a:xfrm>
-                      <a:off x="0" y="0"/>
-                      <a:ext cx="5943600" cy="5619750"/>
-                    </a:xfrm>
-                    <a:prstGeom prst="rect">
-                      <a:avLst/>
-                    </a:prstGeom>
-                  </pic:spPr>
-                </pic:pic>
-              </a:graphicData>
-            </a:graphic>
-          </wp:inline>
-        </w:drawing>
-      </w:r>
-    </w:p>
-    <w:p>
-      <w:pPr>
-        <w:rPr>
-          <w:b/>
-          <w:bCs/>
-          <w:sz w:val="28"/>
-          <w:szCs w:val="28"/>
-        </w:rPr>
-      </w:pPr>
-      <w:r>
-        <w:rPr>
-          <w:b/>
-          <w:bCs/>
-          <w:sz w:val="28"/>
-          <w:szCs w:val="28"/>
-        </w:rPr>
-        <w:t>UnitTest1 class:</w:t>
-      </w:r>
-    </w:p>
-    <w:p>
-      <w:pPr>
-        <w:rPr>
-          <w:b/>
-          <w:bCs/>
-          <w:sz w:val="28"/>
-          <w:szCs w:val="28"/>
-        </w:rPr>
-      </w:pPr>
-      <w:r>
-        <w:rPr>
-          <w:noProof/>
-        </w:rPr>
-        <w:lastRenderedPageBreak/>
-        <w:drawing>
-          <wp:inline distT="0" distB="0" distL="0" distR="0" wp14:anchorId="71988223" wp14:editId="2C6BA0CA">
-            <wp:extent cx="5943600" cy="6057265"/>
-            <wp:effectExtent l="0" t="0" r="0" b="635"/>
-            <wp:docPr id="3" name="Picture 3" descr="A screenshot of a computer&#10;&#10;Description automatically generated"/>
-            <wp:cNvGraphicFramePr>
-              <a:graphicFrameLocks xmlns:a="http://schemas.openxmlformats.org/drawingml/2006/main" noChangeAspect="1"/>
-            </wp:cNvGraphicFramePr>
-            <a:graphic xmlns:a="http://schemas.openxmlformats.org/drawingml/2006/main">
-              <a:graphicData uri="http://schemas.openxmlformats.org/drawingml/2006/picture">
-                <pic:pic xmlns:pic="http://schemas.openxmlformats.org/drawingml/2006/picture">
-                  <pic:nvPicPr>
-                    <pic:cNvPr id="3" name="Picture 3" descr="A screenshot of a computer&#10;&#10;Description automatically generated"/>
-                    <pic:cNvPicPr/>
-                  </pic:nvPicPr>
-                  <pic:blipFill>
-                    <a:blip r:embed="rId6"/>
-                    <a:stretch>
-                      <a:fillRect/>
-                    </a:stretch>
-                  </pic:blipFill>
-                  <pic:spPr>
-                    <a:xfrm>
-                      <a:off x="0" y="0"/>
-                      <a:ext cx="5943600" cy="6057265"/>
-                    </a:xfrm>
-                    <a:prstGeom prst="rect">
-                      <a:avLst/>
-                    </a:prstGeom>
-                  </pic:spPr>
-                </pic:pic>
-              </a:graphicData>
-            </a:graphic>
-          </wp:inline>
-        </w:drawing>
-      </w:r>
-    </w:p>
-    <w:p>
-      <w:pPr>
-        <w:rPr>
-          <w:b/>
-          <w:bCs/>
-          <w:sz w:val="28"/>
-          <w:szCs w:val="28"/>
-        </w:rPr>
-      </w:pPr>
-      <w:r>
-        <w:rPr>
-          <w:noProof/>
-        </w:rPr>
-        <w:lastRenderedPageBreak/>
-        <w:drawing>
-          <wp:inline distT="0" distB="0" distL="0" distR="0" wp14:anchorId="5039FE67" wp14:editId="2F2672B2">
-            <wp:extent cx="5943600" cy="6638925"/>
-            <wp:effectExtent l="0" t="0" r="0" b="9525"/>
-            <wp:docPr id="4" name="Picture 4" descr="A screenshot of a computer&#10;&#10;Description automatically generated with medium confidence"/>
-            <wp:cNvGraphicFramePr>
-              <a:graphicFrameLocks xmlns:a="http://schemas.openxmlformats.org/drawingml/2006/main" noChangeAspect="1"/>
-            </wp:cNvGraphicFramePr>
-            <a:graphic xmlns:a="http://schemas.openxmlformats.org/drawingml/2006/main">
-              <a:graphicData uri="http://schemas.openxmlformats.org/drawingml/2006/picture">
-                <pic:pic xmlns:pic="http://schemas.openxmlformats.org/drawingml/2006/picture">
-                  <pic:nvPicPr>
-                    <pic:cNvPr id="4" name="Picture 4" descr="A screenshot of a computer&#10;&#10;Description automatically generated with medium confidence"/>
-                    <pic:cNvPicPr/>
-                  </pic:nvPicPr>
-                  <pic:blipFill>
-                    <a:blip r:embed="rId7"/>
-                    <a:stretch>
-                      <a:fillRect/>
-                    </a:stretch>
-                  </pic:blipFill>
-                  <pic:spPr>
-                    <a:xfrm>
-                      <a:off x="0" y="0"/>
-                      <a:ext cx="5943600" cy="6638925"/>
-                    </a:xfrm>
-                    <a:prstGeom prst="rect">
-                      <a:avLst/>
-                    </a:prstGeom>
-                  </pic:spPr>
-                </pic:pic>
-              </a:graphicData>
-            </a:graphic>
-          </wp:inline>
-        </w:drawing>
-      </w:r>
-    </w:p>
-    <w:p>
-      <w:pPr>
-        <w:rPr>
-          <w:b/>
-          <w:bCs/>
-          <w:sz w:val="28"/>
-          <w:szCs w:val="28"/>
-        </w:rPr>
-      </w:pPr>
-      <w:r>
-        <w:rPr>
-          <w:noProof/>
-        </w:rPr>
-        <w:lastRenderedPageBreak/>
-        <w:drawing>
-          <wp:inline distT="0" distB="0" distL="0" distR="0" wp14:anchorId="56E653D6" wp14:editId="1FE4C088">
-            <wp:extent cx="5943600" cy="4121785"/>
-            <wp:effectExtent l="0" t="0" r="0" b="0"/>
-            <wp:docPr id="5" name="Picture 5" descr="A screenshot of a computer&#10;&#10;Description automatically generated"/>
-            <wp:cNvGraphicFramePr>
-              <a:graphicFrameLocks xmlns:a="http://schemas.openxmlformats.org/drawingml/2006/main" noChangeAspect="1"/>
-            </wp:cNvGraphicFramePr>
-            <a:graphic xmlns:a="http://schemas.openxmlformats.org/drawingml/2006/main">
-              <a:graphicData uri="http://schemas.openxmlformats.org/drawingml/2006/picture">
-                <pic:pic xmlns:pic="http://schemas.openxmlformats.org/drawingml/2006/picture">
-                  <pic:nvPicPr>
-                    <pic:cNvPr id="5" name="Picture 5" descr="A screenshot of a computer&#10;&#10;Description automatically generated"/>
-                    <pic:cNvPicPr/>
-                  </pic:nvPicPr>
-                  <pic:blipFill>
-                    <a:blip r:embed="rId8"/>
-                    <a:stretch>
-                      <a:fillRect/>
-                    </a:stretch>
-                  </pic:blipFill>
-                  <pic:spPr>
-                    <a:xfrm>
-                      <a:off x="0" y="0"/>
-                      <a:ext cx="5943600" cy="4121785"/>
-                    </a:xfrm>
-                    <a:prstGeom prst="rect">
-                      <a:avLst/>
-                    </a:prstGeom>
-                  </pic:spPr>
-                </pic:pic>
-              </a:graphicData>
-            </a:graphic>
-          </wp:inline>
-        </w:drawing>
-      </w:r>
-    </w:p>
-    <w:p>
-      <w:pPr>
-        <w:rPr>
-          <w:b/>
-          <w:bCs/>
-          <w:sz w:val="28"/>
-          <w:szCs w:val="28"/>
-        </w:rPr>
-      </w:pPr>
-      <w:r>
-        <w:rPr>
-          <w:b/>
-          <w:bCs/>
-          <w:sz w:val="28"/>
-          <w:szCs w:val="28"/>
-        </w:rPr>
-        <w:t>Test Explorer:</w:t>
-      </w:r>
-    </w:p>
-    <w:p>
-      <w:pPr>
-        <w:rPr>
-          <w:b/>
-          <w:bCs/>
-          <w:sz w:val="28"/>
-          <w:szCs w:val="28"/>
-        </w:rPr>
-      </w:pPr>
-      <w:r>
-        <w:rPr>
-          <w:noProof/>
-        </w:rPr>
-        <w:drawing>
-          <wp:inline distT="0" distB="0" distL="0" distR="0" wp14:anchorId="19A34377" wp14:editId="428E3823">
-            <wp:extent cx="5943600" cy="2959735"/>
-            <wp:effectExtent l="0" t="0" r="0" b="0"/>
-            <wp:docPr id="6" name="Picture 6" descr="Graphical user interface, text&#10;&#10;Description automatically generated"/>
-            <wp:cNvGraphicFramePr>
-              <a:graphicFrameLocks xmlns:a="http://schemas.openxmlformats.org/drawingml/2006/main" noChangeAspect="1"/>
-            </wp:cNvGraphicFramePr>
-            <a:graphic xmlns:a="http://schemas.openxmlformats.org/drawingml/2006/main">
-              <a:graphicData uri="http://schemas.openxmlformats.org/drawingml/2006/picture">
-                <pic:pic xmlns:pic="http://schemas.openxmlformats.org/drawingml/2006/picture">
-                  <pic:nvPicPr>
-                    <pic:cNvPr id="6" name="Picture 6" descr="Graphical user interface, text&#10;&#10;Description automatically generated"/>
-                    <pic:cNvPicPr/>
-                  </pic:nvPicPr>
-                  <pic:blipFill>
-                    <a:blip r:embed="rId9"/>
-                    <a:stretch>
-                      <a:fillRect/>
-                    </a:stretch>
-                  </pic:blipFill>
-                  <pic:spPr>
-                    <a:xfrm>
-                      <a:off x="0" y="0"/>
-                      <a:ext cx="5943600" cy="2959735"/>
-                    </a:xfrm>
-                    <a:prstGeom prst="rect">
-                      <a:avLst/>
-                    </a:prstGeom>
-                  </pic:spPr>
-                </pic:pic>
-              </a:graphicData>
-            </a:graphic>
-          </wp:inline>
-        </w:drawing>
+        <w:t xml:space="preserve"> method.</w:t>
       </w:r>
     </w:p>
     <w:p>

</xml_diff>